<commit_message>
Añadidos campos key y endpoint en Registro.
</commit_message>
<xml_diff>
--- a/docs/Incluir la pasarela de pago en tu web.docx
+++ b/docs/Incluir la pasarela de pago en tu web.docx
@@ -11,6 +11,46 @@
       </w:r>
     </w:p>
     <w:p/>
+    <w:p>
+      <w:pPr>
+        <w:pBdr>
+          <w:top w:val="single" w:sz="4" w:space="1" w:color="auto"/>
+          <w:left w:val="single" w:sz="4" w:space="4" w:color="auto"/>
+          <w:bottom w:val="single" w:sz="4" w:space="1" w:color="auto"/>
+          <w:right w:val="single" w:sz="4" w:space="0" w:color="auto"/>
+        </w:pBdr>
+        <w:ind w:left="1416" w:right="991"/>
+        <w:jc w:val="center"/>
+      </w:pPr>
+      <w:r>
+        <w:rPr>
+          <w:b/>
+        </w:rPr>
+        <w:t>PAGINA WEB:</w:t>
+      </w:r>
+      <w:r>
+        <w:t xml:space="preserve"> </w:t>
+      </w:r>
+      <w:hyperlink r:id="rId5" w:history="1">
+        <w:r>
+          <w:rPr>
+            <w:rStyle w:val="Hipervnculo"/>
+          </w:rPr>
+          <w:t>http://185.207.145.237/</w:t>
+        </w:r>
+      </w:hyperlink>
+      <w:r>
+        <w:t xml:space="preserve"> o </w:t>
+      </w:r>
+      <w:hyperlink r:id="rId6" w:history="1">
+        <w:r>
+          <w:rPr>
+            <w:rStyle w:val="Hipervnculo"/>
+          </w:rPr>
+          <w:t>http://bit.do/pasarelaIW</w:t>
+        </w:r>
+      </w:hyperlink>
+    </w:p>
     <w:p>
       <w:r>
         <w:t>1º Solicitar el acceso a la plataforma y rellenar el formulario de inscripción prestando atención a los siguientes campos:</w:t>
@@ -92,7 +132,7 @@
                     </pic:cNvPicPr>
                   </pic:nvPicPr>
                   <pic:blipFill>
-                    <a:blip r:embed="rId5">
+                    <a:blip r:embed="rId7">
                       <a:extLst>
                         <a:ext uri="{28A0092B-C50C-407E-A947-70E740481C1C}">
                           <a14:useLocalDpi xmlns:a14="http://schemas.microsoft.com/office/drawing/2010/main" val="0"/>
@@ -206,7 +246,7 @@
                     </pic:cNvPicPr>
                   </pic:nvPicPr>
                   <pic:blipFill>
-                    <a:blip r:embed="rId6">
+                    <a:blip r:embed="rId8">
                       <a:extLst>
                         <a:ext uri="{28A0092B-C50C-407E-A947-70E740481C1C}">
                           <a14:useLocalDpi xmlns:a14="http://schemas.microsoft.com/office/drawing/2010/main" val="0"/>
@@ -269,10 +309,7 @@
         <w:t xml:space="preserve">uando el pago se complete, la respuesta será enviada a ese punto. </w:t>
       </w:r>
       <w:r>
-        <w:t xml:space="preserve">Se ha de crear una ruta </w:t>
-      </w:r>
-      <w:r>
-        <w:t xml:space="preserve">(fichero </w:t>
+        <w:t xml:space="preserve">Se ha de crear una ruta (fichero </w:t>
       </w:r>
       <w:proofErr w:type="spellStart"/>
       <w:r>
@@ -288,18 +325,24 @@
       </w:r>
       <w:proofErr w:type="spellEnd"/>
       <w:r>
-        <w:t xml:space="preserve">) </w:t>
-      </w:r>
-      <w:r>
-        <w:t>especifica que espere un post</w:t>
-      </w:r>
-      <w:r>
-        <w:t>.</w:t>
-      </w:r>
-    </w:p>
-    <w:p>
-      <w:r>
-        <w:t>2º Descargar los ficheros</w:t>
+        <w:t>) especifica que espere un post.</w:t>
+      </w:r>
+    </w:p>
+    <w:p>
+      <w:r>
+        <w:t xml:space="preserve">2º </w:t>
+      </w:r>
+      <w:hyperlink r:id="rId9" w:history="1">
+        <w:r>
+          <w:rPr>
+            <w:rStyle w:val="Hipervnculo"/>
+            <w:b/>
+          </w:rPr>
+          <w:t>Descargar</w:t>
+        </w:r>
+      </w:hyperlink>
+      <w:r>
+        <w:t xml:space="preserve"> los ficheros</w:t>
       </w:r>
       <w:r>
         <w:t xml:space="preserve"> e introducirlos en el proyecto en el lugar que deseéis.</w:t>
@@ -331,7 +374,7 @@
                     </pic:cNvPicPr>
                   </pic:nvPicPr>
                   <pic:blipFill>
-                    <a:blip r:embed="rId7">
+                    <a:blip r:embed="rId10">
                       <a:extLst>
                         <a:ext uri="{28A0092B-C50C-407E-A947-70E740481C1C}">
                           <a14:useLocalDpi xmlns:a14="http://schemas.microsoft.com/office/drawing/2010/main" val="0"/>
@@ -470,7 +513,7 @@
                     <pic:cNvPicPr/>
                   </pic:nvPicPr>
                   <pic:blipFill>
-                    <a:blip r:embed="rId8"/>
+                    <a:blip r:embed="rId11"/>
                     <a:stretch>
                       <a:fillRect/>
                     </a:stretch>
@@ -594,7 +637,7 @@
                     </pic:cNvPicPr>
                   </pic:nvPicPr>
                   <pic:blipFill>
-                    <a:blip r:embed="rId9">
+                    <a:blip r:embed="rId12">
                       <a:extLst>
                         <a:ext uri="{28A0092B-C50C-407E-A947-70E740481C1C}">
                           <a14:useLocalDpi xmlns:a14="http://schemas.microsoft.com/office/drawing/2010/main" val="0"/>
@@ -678,7 +721,7 @@
                     <pic:cNvPicPr/>
                   </pic:nvPicPr>
                   <pic:blipFill>
-                    <a:blip r:embed="rId10"/>
+                    <a:blip r:embed="rId13"/>
                     <a:stretch>
                       <a:fillRect/>
                     </a:stretch>
@@ -750,7 +793,7 @@
                     <pic:cNvPicPr/>
                   </pic:nvPicPr>
                   <pic:blipFill>
-                    <a:blip r:embed="rId11"/>
+                    <a:blip r:embed="rId14"/>
                     <a:stretch>
                       <a:fillRect/>
                     </a:stretch>
@@ -781,10 +824,7 @@
         <w:pStyle w:val="Ttulo1"/>
       </w:pPr>
       <w:r>
-        <w:t xml:space="preserve">Comprobar </w:t>
-      </w:r>
-      <w:r>
-        <w:t>un pago</w:t>
+        <w:t>Comprobar un pago</w:t>
       </w:r>
     </w:p>
     <w:p>
@@ -815,7 +855,16 @@
         <w:t>ENDPOINT</w:t>
       </w:r>
       <w:r>
-        <w:t>. Se deberá crear un objeto Pasarela con los valores de la web (</w:t>
+        <w:t xml:space="preserve">. Se deberá crear un objeto </w:t>
+      </w:r>
+      <w:r>
+        <w:rPr>
+          <w:b/>
+        </w:rPr>
+        <w:t>Pasarela</w:t>
+      </w:r>
+      <w:r>
+        <w:t xml:space="preserve"> con los valores de la web (</w:t>
       </w:r>
       <w:r>
         <w:rPr>
@@ -863,6 +912,8 @@
       <w:r>
         <w:t xml:space="preserve"> que se encargará de rellenar de datos de la respuesta. </w:t>
       </w:r>
+      <w:bookmarkStart w:id="0" w:name="_GoBack"/>
+      <w:bookmarkEnd w:id="0"/>
     </w:p>
     <w:p>
       <w:pPr>
@@ -893,7 +944,7 @@
                     <pic:cNvPicPr/>
                   </pic:nvPicPr>
                   <pic:blipFill>
-                    <a:blip r:embed="rId12"/>
+                    <a:blip r:embed="rId15"/>
                     <a:stretch>
                       <a:fillRect/>
                     </a:stretch>
@@ -919,13 +970,7 @@
         <w:jc w:val="both"/>
       </w:pPr>
       <w:r>
-        <w:t xml:space="preserve">Por </w:t>
-      </w:r>
-      <w:r>
-        <w:t>último,</w:t>
-      </w:r>
-      <w:r>
-        <w:t xml:space="preserve"> al llamar al método </w:t>
+        <w:t xml:space="preserve">Por último, al llamar al método </w:t>
       </w:r>
       <w:proofErr w:type="spellStart"/>
       <w:r>
@@ -966,7 +1011,7 @@
                     <pic:cNvPicPr/>
                   </pic:nvPicPr>
                   <pic:blipFill>
-                    <a:blip r:embed="rId13"/>
+                    <a:blip r:embed="rId16"/>
                     <a:stretch>
                       <a:fillRect/>
                     </a:stretch>
@@ -991,8 +1036,6 @@
       <w:pPr>
         <w:jc w:val="center"/>
       </w:pPr>
-      <w:bookmarkStart w:id="0" w:name="_GoBack"/>
-      <w:bookmarkEnd w:id="0"/>
     </w:p>
     <w:p/>
     <w:sectPr>
@@ -1790,7 +1833,7 @@
 </file>
 
 <file path=customXml/itemProps1.xml><?xml version="1.0" encoding="utf-8"?>
-<ds:datastoreItem xmlns:ds="http://schemas.openxmlformats.org/officeDocument/2006/customXml" ds:itemID="{DF2FD2C0-0CAB-4CD4-AE49-C9EC85CFB616}">
+<ds:datastoreItem xmlns:ds="http://schemas.openxmlformats.org/officeDocument/2006/customXml" ds:itemID="{2B92137B-9473-4E9E-BEA6-6E8118C95D9E}">
   <ds:schemaRefs>
     <ds:schemaRef ds:uri="http://schemas.openxmlformats.org/officeDocument/2006/bibliography"/>
   </ds:schemaRefs>

</xml_diff>

<commit_message>
Implementada la lista de usuario en vista Admin
</commit_message>
<xml_diff>
--- a/docs/Incluir la pasarela de pago en tu web.docx
+++ b/docs/Incluir la pasarela de pago en tu web.docx
@@ -351,6 +351,12 @@
     <w:p>
       <w:pPr>
         <w:jc w:val="center"/>
+        <w:rPr>
+          <w:rFonts w:asciiTheme="majorHAnsi" w:eastAsiaTheme="majorEastAsia" w:hAnsiTheme="majorHAnsi" w:cstheme="majorBidi"/>
+          <w:color w:val="2F5496" w:themeColor="accent1" w:themeShade="BF"/>
+          <w:sz w:val="32"/>
+          <w:szCs w:val="32"/>
+        </w:rPr>
       </w:pPr>
       <w:r>
         <w:rPr>
@@ -408,6 +414,7 @@
     </w:p>
     <w:p>
       <w:pPr>
+        <w:jc w:val="center"/>
         <w:rPr>
           <w:rFonts w:asciiTheme="majorHAnsi" w:eastAsiaTheme="majorEastAsia" w:hAnsiTheme="majorHAnsi" w:cstheme="majorBidi"/>
           <w:color w:val="2F5496" w:themeColor="accent1" w:themeShade="BF"/>
@@ -415,93 +422,38 @@
           <w:szCs w:val="32"/>
         </w:rPr>
       </w:pPr>
-      <w:r>
-        <w:br w:type="page"/>
-      </w:r>
-    </w:p>
-    <w:p>
-      <w:pPr>
-        <w:pStyle w:val="Ttulo1"/>
-      </w:pPr>
-      <w:r>
-        <w:lastRenderedPageBreak/>
-        <w:t>Generar un pago</w:t>
-      </w:r>
-    </w:p>
-    <w:p>
-      <w:r>
-        <w:tab/>
-      </w:r>
-    </w:p>
-    <w:p>
-      <w:pPr>
-        <w:jc w:val="both"/>
-      </w:pPr>
-      <w:r>
-        <w:t>E</w:t>
-      </w:r>
-      <w:r>
-        <w:t>l controlador asociado a</w:t>
-      </w:r>
-      <w:r>
-        <w:t xml:space="preserve">l </w:t>
-      </w:r>
-      <w:r>
-        <w:t>pago llam</w:t>
-      </w:r>
-      <w:r>
-        <w:t>ará</w:t>
-      </w:r>
-      <w:r>
-        <w:t xml:space="preserve"> a </w:t>
-      </w:r>
-      <w:r>
-        <w:t xml:space="preserve">la </w:t>
-      </w:r>
-      <w:r>
-        <w:t xml:space="preserve">clase </w:t>
-      </w:r>
-      <w:r>
-        <w:rPr>
-          <w:b/>
-        </w:rPr>
-        <w:t>PASARELA</w:t>
-      </w:r>
-      <w:r>
-        <w:rPr>
-          <w:b/>
-        </w:rPr>
-        <w:t xml:space="preserve"> </w:t>
-      </w:r>
-      <w:r>
-        <w:t>y generará</w:t>
-      </w:r>
-      <w:r>
-        <w:t xml:space="preserve"> el objeto</w:t>
-      </w:r>
-      <w:r>
-        <w:t>,</w:t>
-      </w:r>
-      <w:r>
-        <w:t xml:space="preserve"> pasando 2 variables a la vista asociada.</w:t>
-      </w:r>
-      <w:r>
-        <w:t xml:space="preserve"> </w:t>
-      </w:r>
-    </w:p>
-    <w:p>
-      <w:pPr>
-        <w:jc w:val="both"/>
+    </w:p>
+    <w:p>
+      <w:pPr>
+        <w:jc w:val="center"/>
+        <w:rPr>
+          <w:rFonts w:asciiTheme="majorHAnsi" w:eastAsiaTheme="majorEastAsia" w:hAnsiTheme="majorHAnsi" w:cstheme="majorBidi"/>
+          <w:color w:val="2F5496" w:themeColor="accent1" w:themeShade="BF"/>
+          <w:sz w:val="32"/>
+          <w:szCs w:val="32"/>
+        </w:rPr>
+      </w:pPr>
+      <w:bookmarkStart w:id="0" w:name="_GoBack"/>
+      <w:bookmarkEnd w:id="0"/>
+    </w:p>
+    <w:p>
+      <w:pPr>
+        <w:rPr>
+          <w:rFonts w:asciiTheme="majorHAnsi" w:eastAsiaTheme="majorEastAsia" w:hAnsiTheme="majorHAnsi" w:cstheme="majorBidi"/>
+          <w:color w:val="2F5496" w:themeColor="accent1" w:themeShade="BF"/>
+          <w:sz w:val="32"/>
+          <w:szCs w:val="32"/>
+        </w:rPr>
       </w:pPr>
       <w:r>
         <w:rPr>
           <w:noProof/>
         </w:rPr>
         <w:drawing>
-          <wp:inline distT="0" distB="0" distL="0" distR="0" wp14:anchorId="02C7B710" wp14:editId="16595375">
-            <wp:extent cx="5400040" cy="1412240"/>
-            <wp:effectExtent l="0" t="0" r="0" b="0"/>
-            <wp:docPr id="6" name="Imagen 6"/>
+          <wp:inline distT="0" distB="0" distL="0" distR="0" wp14:anchorId="1229A434" wp14:editId="0035476C">
+            <wp:extent cx="5400040" cy="1458595"/>
+            <wp:effectExtent l="0" t="0" r="0" b="8255"/>
+            <wp:docPr id="7" name="Imagen 7"/>
             <wp:cNvGraphicFramePr>
               <a:graphicFrameLocks xmlns:a="http://schemas.openxmlformats.org/drawingml/2006/main" noChangeAspect="1"/>
             </wp:cNvGraphicFramePr>
@@ -521,6 +473,134 @@
                   <pic:spPr>
                     <a:xfrm>
                       <a:off x="0" y="0"/>
+                      <a:ext cx="5400040" cy="1458595"/>
+                    </a:xfrm>
+                    <a:prstGeom prst="rect">
+                      <a:avLst/>
+                    </a:prstGeom>
+                  </pic:spPr>
+                </pic:pic>
+              </a:graphicData>
+            </a:graphic>
+          </wp:inline>
+        </w:drawing>
+      </w:r>
+    </w:p>
+    <w:p>
+      <w:pPr>
+        <w:rPr>
+          <w:rFonts w:asciiTheme="majorHAnsi" w:eastAsiaTheme="majorEastAsia" w:hAnsiTheme="majorHAnsi" w:cstheme="majorBidi"/>
+          <w:color w:val="2F5496" w:themeColor="accent1" w:themeShade="BF"/>
+          <w:sz w:val="32"/>
+          <w:szCs w:val="32"/>
+        </w:rPr>
+      </w:pPr>
+      <w:r>
+        <w:br w:type="page"/>
+      </w:r>
+    </w:p>
+    <w:p>
+      <w:pPr>
+        <w:pStyle w:val="Ttulo1"/>
+      </w:pPr>
+      <w:r>
+        <w:lastRenderedPageBreak/>
+        <w:t>Generar un pago</w:t>
+      </w:r>
+    </w:p>
+    <w:p>
+      <w:r>
+        <w:tab/>
+      </w:r>
+    </w:p>
+    <w:p>
+      <w:pPr>
+        <w:jc w:val="both"/>
+      </w:pPr>
+      <w:r>
+        <w:t>E</w:t>
+      </w:r>
+      <w:r>
+        <w:t>l controlador asociado a</w:t>
+      </w:r>
+      <w:r>
+        <w:t xml:space="preserve">l </w:t>
+      </w:r>
+      <w:r>
+        <w:t>pago llam</w:t>
+      </w:r>
+      <w:r>
+        <w:t>ará</w:t>
+      </w:r>
+      <w:r>
+        <w:t xml:space="preserve"> a </w:t>
+      </w:r>
+      <w:r>
+        <w:t xml:space="preserve">la </w:t>
+      </w:r>
+      <w:r>
+        <w:t xml:space="preserve">clase </w:t>
+      </w:r>
+      <w:r>
+        <w:rPr>
+          <w:b/>
+        </w:rPr>
+        <w:t>PASARELA</w:t>
+      </w:r>
+      <w:r>
+        <w:rPr>
+          <w:b/>
+        </w:rPr>
+        <w:t xml:space="preserve"> </w:t>
+      </w:r>
+      <w:r>
+        <w:t>y generará</w:t>
+      </w:r>
+      <w:r>
+        <w:t xml:space="preserve"> el objeto</w:t>
+      </w:r>
+      <w:r>
+        <w:t>,</w:t>
+      </w:r>
+      <w:r>
+        <w:t xml:space="preserve"> pasando 2 variables a la vista asociada.</w:t>
+      </w:r>
+      <w:r>
+        <w:t xml:space="preserve"> </w:t>
+      </w:r>
+    </w:p>
+    <w:p>
+      <w:pPr>
+        <w:jc w:val="both"/>
+      </w:pPr>
+      <w:r>
+        <w:rPr>
+          <w:noProof/>
+        </w:rPr>
+        <w:drawing>
+          <wp:inline distT="0" distB="0" distL="0" distR="0" wp14:anchorId="02C7B710" wp14:editId="16595375">
+            <wp:extent cx="5400040" cy="1412240"/>
+            <wp:effectExtent l="0" t="0" r="0" b="0"/>
+            <wp:docPr id="6" name="Imagen 6"/>
+            <wp:cNvGraphicFramePr>
+              <a:graphicFrameLocks xmlns:a="http://schemas.openxmlformats.org/drawingml/2006/main" noChangeAspect="1"/>
+            </wp:cNvGraphicFramePr>
+            <a:graphic xmlns:a="http://schemas.openxmlformats.org/drawingml/2006/main">
+              <a:graphicData uri="http://schemas.openxmlformats.org/drawingml/2006/picture">
+                <pic:pic xmlns:pic="http://schemas.openxmlformats.org/drawingml/2006/picture">
+                  <pic:nvPicPr>
+                    <pic:cNvPr id="1" name=""/>
+                    <pic:cNvPicPr/>
+                  </pic:nvPicPr>
+                  <pic:blipFill>
+                    <a:blip r:embed="rId12"/>
+                    <a:stretch>
+                      <a:fillRect/>
+                    </a:stretch>
+                  </pic:blipFill>
+                  <pic:spPr>
+                    <a:xfrm>
+                      <a:off x="0" y="0"/>
                       <a:ext cx="5400040" cy="1412240"/>
                     </a:xfrm>
                     <a:prstGeom prst="rect">
@@ -637,7 +717,7 @@
                     </pic:cNvPicPr>
                   </pic:nvPicPr>
                   <pic:blipFill>
-                    <a:blip r:embed="rId12">
+                    <a:blip r:embed="rId13">
                       <a:extLst>
                         <a:ext uri="{28A0092B-C50C-407E-A947-70E740481C1C}">
                           <a14:useLocalDpi xmlns:a14="http://schemas.microsoft.com/office/drawing/2010/main" val="0"/>
@@ -721,7 +801,7 @@
                     <pic:cNvPicPr/>
                   </pic:nvPicPr>
                   <pic:blipFill>
-                    <a:blip r:embed="rId13"/>
+                    <a:blip r:embed="rId14"/>
                     <a:stretch>
                       <a:fillRect/>
                     </a:stretch>
@@ -782,157 +862,6 @@
             <wp:extent cx="5400040" cy="366395"/>
             <wp:effectExtent l="0" t="0" r="0" b="0"/>
             <wp:docPr id="9" name="Imagen 9"/>
-            <wp:cNvGraphicFramePr>
-              <a:graphicFrameLocks xmlns:a="http://schemas.openxmlformats.org/drawingml/2006/main" noChangeAspect="1"/>
-            </wp:cNvGraphicFramePr>
-            <a:graphic xmlns:a="http://schemas.openxmlformats.org/drawingml/2006/main">
-              <a:graphicData uri="http://schemas.openxmlformats.org/drawingml/2006/picture">
-                <pic:pic xmlns:pic="http://schemas.openxmlformats.org/drawingml/2006/picture">
-                  <pic:nvPicPr>
-                    <pic:cNvPr id="1" name=""/>
-                    <pic:cNvPicPr/>
-                  </pic:nvPicPr>
-                  <pic:blipFill>
-                    <a:blip r:embed="rId14"/>
-                    <a:stretch>
-                      <a:fillRect/>
-                    </a:stretch>
-                  </pic:blipFill>
-                  <pic:spPr>
-                    <a:xfrm>
-                      <a:off x="0" y="0"/>
-                      <a:ext cx="5400040" cy="366395"/>
-                    </a:xfrm>
-                    <a:prstGeom prst="rect">
-                      <a:avLst/>
-                    </a:prstGeom>
-                  </pic:spPr>
-                </pic:pic>
-              </a:graphicData>
-            </a:graphic>
-          </wp:inline>
-        </w:drawing>
-      </w:r>
-    </w:p>
-    <w:p>
-      <w:pPr>
-        <w:jc w:val="center"/>
-      </w:pPr>
-    </w:p>
-    <w:p>
-      <w:pPr>
-        <w:pStyle w:val="Ttulo1"/>
-      </w:pPr>
-      <w:r>
-        <w:t>Comprobar un pago</w:t>
-      </w:r>
-    </w:p>
-    <w:p>
-      <w:pPr>
-        <w:jc w:val="center"/>
-      </w:pPr>
-    </w:p>
-    <w:p>
-      <w:pPr>
-        <w:jc w:val="both"/>
-      </w:pPr>
-      <w:r>
-        <w:t xml:space="preserve">En el controlador se deberá de crear un método que atienda la petición </w:t>
-      </w:r>
-      <w:r>
-        <w:rPr>
-          <w:b/>
-        </w:rPr>
-        <w:t>POST</w:t>
-      </w:r>
-      <w:r>
-        <w:t xml:space="preserve"> del </w:t>
-      </w:r>
-      <w:r>
-        <w:rPr>
-          <w:b/>
-        </w:rPr>
-        <w:t>ENDPOINT</w:t>
-      </w:r>
-      <w:r>
-        <w:t xml:space="preserve">. Se deberá crear un objeto </w:t>
-      </w:r>
-      <w:r>
-        <w:rPr>
-          <w:b/>
-        </w:rPr>
-        <w:t>Pasarela</w:t>
-      </w:r>
-      <w:r>
-        <w:t xml:space="preserve"> con los valores de la web (</w:t>
-      </w:r>
-      <w:r>
-        <w:rPr>
-          <w:b/>
-        </w:rPr>
-        <w:t>NICK</w:t>
-      </w:r>
-      <w:r>
-        <w:rPr>
-          <w:b/>
-        </w:rPr>
-        <w:t>)</w:t>
-      </w:r>
-      <w:r>
-        <w:t xml:space="preserve">, el </w:t>
-      </w:r>
-      <w:proofErr w:type="spellStart"/>
-      <w:r>
-        <w:t>idPedido</w:t>
-      </w:r>
-      <w:proofErr w:type="spellEnd"/>
-      <w:r>
-        <w:t xml:space="preserve"> que será NULL y la clave (</w:t>
-      </w:r>
-      <w:r>
-        <w:rPr>
-          <w:b/>
-        </w:rPr>
-        <w:t>KEY</w:t>
-      </w:r>
-      <w:r>
-        <w:t>) para el cifrado</w:t>
-      </w:r>
-      <w:r>
-        <w:t xml:space="preserve">. Posteriormente se llamará al método </w:t>
-      </w:r>
-      <w:proofErr w:type="spellStart"/>
-      <w:r>
-        <w:rPr>
-          <w:b/>
-        </w:rPr>
-        <w:t>SetRESPONSE</w:t>
-      </w:r>
-      <w:proofErr w:type="spellEnd"/>
-      <w:r>
-        <w:t xml:space="preserve"> que se encargará de rellenar de datos de la respuesta. </w:t>
-      </w:r>
-      <w:bookmarkStart w:id="0" w:name="_GoBack"/>
-      <w:bookmarkEnd w:id="0"/>
-    </w:p>
-    <w:p>
-      <w:pPr>
-        <w:jc w:val="both"/>
-      </w:pPr>
-    </w:p>
-    <w:p>
-      <w:pPr>
-        <w:jc w:val="center"/>
-      </w:pPr>
-      <w:r>
-        <w:rPr>
-          <w:noProof/>
-        </w:rPr>
-        <w:drawing>
-          <wp:inline distT="0" distB="0" distL="0" distR="0" wp14:anchorId="4ED25340" wp14:editId="21DF012D">
-            <wp:extent cx="5400040" cy="1319530"/>
-            <wp:effectExtent l="0" t="0" r="0" b="0"/>
-            <wp:docPr id="2" name="Imagen 2"/>
             <wp:cNvGraphicFramePr>
               <a:graphicFrameLocks xmlns:a="http://schemas.openxmlformats.org/drawingml/2006/main" noChangeAspect="1"/>
             </wp:cNvGraphicFramePr>
@@ -952,6 +881,155 @@
                   <pic:spPr>
                     <a:xfrm>
                       <a:off x="0" y="0"/>
+                      <a:ext cx="5400040" cy="366395"/>
+                    </a:xfrm>
+                    <a:prstGeom prst="rect">
+                      <a:avLst/>
+                    </a:prstGeom>
+                  </pic:spPr>
+                </pic:pic>
+              </a:graphicData>
+            </a:graphic>
+          </wp:inline>
+        </w:drawing>
+      </w:r>
+    </w:p>
+    <w:p>
+      <w:pPr>
+        <w:jc w:val="center"/>
+      </w:pPr>
+    </w:p>
+    <w:p>
+      <w:pPr>
+        <w:pStyle w:val="Ttulo1"/>
+      </w:pPr>
+      <w:r>
+        <w:t>Comprobar un pago</w:t>
+      </w:r>
+    </w:p>
+    <w:p>
+      <w:pPr>
+        <w:jc w:val="center"/>
+      </w:pPr>
+    </w:p>
+    <w:p>
+      <w:pPr>
+        <w:jc w:val="both"/>
+      </w:pPr>
+      <w:r>
+        <w:t xml:space="preserve">En el controlador se deberá de crear un método que atienda la petición </w:t>
+      </w:r>
+      <w:r>
+        <w:rPr>
+          <w:b/>
+        </w:rPr>
+        <w:t>POST</w:t>
+      </w:r>
+      <w:r>
+        <w:t xml:space="preserve"> del </w:t>
+      </w:r>
+      <w:r>
+        <w:rPr>
+          <w:b/>
+        </w:rPr>
+        <w:t>ENDPOINT</w:t>
+      </w:r>
+      <w:r>
+        <w:t xml:space="preserve">. Se deberá crear un objeto </w:t>
+      </w:r>
+      <w:r>
+        <w:rPr>
+          <w:b/>
+        </w:rPr>
+        <w:t>Pasarela</w:t>
+      </w:r>
+      <w:r>
+        <w:t xml:space="preserve"> con los valores de la web (</w:t>
+      </w:r>
+      <w:r>
+        <w:rPr>
+          <w:b/>
+        </w:rPr>
+        <w:t>NICK</w:t>
+      </w:r>
+      <w:r>
+        <w:rPr>
+          <w:b/>
+        </w:rPr>
+        <w:t>)</w:t>
+      </w:r>
+      <w:r>
+        <w:t xml:space="preserve">, el </w:t>
+      </w:r>
+      <w:proofErr w:type="spellStart"/>
+      <w:r>
+        <w:t>idPedido</w:t>
+      </w:r>
+      <w:proofErr w:type="spellEnd"/>
+      <w:r>
+        <w:t xml:space="preserve"> que será NULL y la clave (</w:t>
+      </w:r>
+      <w:r>
+        <w:rPr>
+          <w:b/>
+        </w:rPr>
+        <w:t>KEY</w:t>
+      </w:r>
+      <w:r>
+        <w:t>) para el cifrado</w:t>
+      </w:r>
+      <w:r>
+        <w:t xml:space="preserve">. Posteriormente se llamará al método </w:t>
+      </w:r>
+      <w:proofErr w:type="spellStart"/>
+      <w:r>
+        <w:rPr>
+          <w:b/>
+        </w:rPr>
+        <w:t>SetRESPONSE</w:t>
+      </w:r>
+      <w:proofErr w:type="spellEnd"/>
+      <w:r>
+        <w:t xml:space="preserve"> que se encargará de rellenar de datos de la respuesta. </w:t>
+      </w:r>
+    </w:p>
+    <w:p>
+      <w:pPr>
+        <w:jc w:val="both"/>
+      </w:pPr>
+    </w:p>
+    <w:p>
+      <w:pPr>
+        <w:jc w:val="center"/>
+      </w:pPr>
+      <w:r>
+        <w:rPr>
+          <w:noProof/>
+        </w:rPr>
+        <w:drawing>
+          <wp:inline distT="0" distB="0" distL="0" distR="0" wp14:anchorId="4ED25340" wp14:editId="21DF012D">
+            <wp:extent cx="5400040" cy="1319530"/>
+            <wp:effectExtent l="0" t="0" r="0" b="0"/>
+            <wp:docPr id="2" name="Imagen 2"/>
+            <wp:cNvGraphicFramePr>
+              <a:graphicFrameLocks xmlns:a="http://schemas.openxmlformats.org/drawingml/2006/main" noChangeAspect="1"/>
+            </wp:cNvGraphicFramePr>
+            <a:graphic xmlns:a="http://schemas.openxmlformats.org/drawingml/2006/main">
+              <a:graphicData uri="http://schemas.openxmlformats.org/drawingml/2006/picture">
+                <pic:pic xmlns:pic="http://schemas.openxmlformats.org/drawingml/2006/picture">
+                  <pic:nvPicPr>
+                    <pic:cNvPr id="1" name=""/>
+                    <pic:cNvPicPr/>
+                  </pic:nvPicPr>
+                  <pic:blipFill>
+                    <a:blip r:embed="rId16"/>
+                    <a:stretch>
+                      <a:fillRect/>
+                    </a:stretch>
+                  </pic:blipFill>
+                  <pic:spPr>
+                    <a:xfrm>
+                      <a:off x="0" y="0"/>
                       <a:ext cx="5400040" cy="1319530"/>
                     </a:xfrm>
                     <a:prstGeom prst="rect">
@@ -1011,7 +1089,7 @@
                     <pic:cNvPicPr/>
                   </pic:nvPicPr>
                   <pic:blipFill>
-                    <a:blip r:embed="rId16"/>
+                    <a:blip r:embed="rId17"/>
                     <a:stretch>
                       <a:fillRect/>
                     </a:stretch>
@@ -1833,7 +1911,7 @@
 </file>
 
 <file path=customXml/itemProps1.xml><?xml version="1.0" encoding="utf-8"?>
-<ds:datastoreItem xmlns:ds="http://schemas.openxmlformats.org/officeDocument/2006/customXml" ds:itemID="{2B92137B-9473-4E9E-BEA6-6E8118C95D9E}">
+<ds:datastoreItem xmlns:ds="http://schemas.openxmlformats.org/officeDocument/2006/customXml" ds:itemID="{166D9AC9-E5F0-4D12-94F3-C4F9DF126D50}">
   <ds:schemaRefs>
     <ds:schemaRef ds:uri="http://schemas.openxmlformats.org/officeDocument/2006/bibliography"/>
   </ds:schemaRefs>

</xml_diff>

<commit_message>
Añadida modificación de cuentas desde Admin, añadidas valoraciones, cambios del diseño
</commit_message>
<xml_diff>
--- a/docs/Incluir la pasarela de pago en tu web.docx
+++ b/docs/Incluir la pasarela de pago en tu web.docx
@@ -53,7 +53,13 @@
     </w:p>
     <w:p>
       <w:r>
-        <w:t>1º Solicitar el acceso a la plataforma y rellenar el formulario de inscripción prestando atención a los siguientes campos:</w:t>
+        <w:rPr>
+          <w:b/>
+        </w:rPr>
+        <w:t>1º Solicitar</w:t>
+      </w:r>
+      <w:r>
+        <w:t xml:space="preserve"> el acceso a la plataforma y rellenar el formulario de inscripción prestando atención a los siguientes campos:</w:t>
       </w:r>
     </w:p>
     <w:p>
@@ -330,6 +336,9 @@
     </w:p>
     <w:p>
       <w:r>
+        <w:rPr>
+          <w:b/>
+        </w:rPr>
         <w:t xml:space="preserve">2º </w:t>
       </w:r>
       <w:hyperlink r:id="rId9" w:history="1">
@@ -413,8 +422,18 @@
       </w:r>
     </w:p>
     <w:p>
-      <w:pPr>
-        <w:jc w:val="center"/>
+      <w:r>
+        <w:rPr>
+          <w:b/>
+        </w:rPr>
+        <w:t>3º Comprobar</w:t>
+      </w:r>
+      <w:r>
+        <w:t xml:space="preserve"> la simulación de tarjetas.</w:t>
+      </w:r>
+    </w:p>
+    <w:p>
+      <w:pPr>
         <w:rPr>
           <w:rFonts w:asciiTheme="majorHAnsi" w:eastAsiaTheme="majorEastAsia" w:hAnsiTheme="majorHAnsi" w:cstheme="majorBidi"/>
           <w:color w:val="2F5496" w:themeColor="accent1" w:themeShade="BF"/>
@@ -422,38 +441,19 @@
           <w:szCs w:val="32"/>
         </w:rPr>
       </w:pPr>
-    </w:p>
-    <w:p>
-      <w:pPr>
-        <w:jc w:val="center"/>
+      <w:r>
         <w:rPr>
           <w:rFonts w:asciiTheme="majorHAnsi" w:eastAsiaTheme="majorEastAsia" w:hAnsiTheme="majorHAnsi" w:cstheme="majorBidi"/>
+          <w:noProof/>
           <w:color w:val="2F5496" w:themeColor="accent1" w:themeShade="BF"/>
           <w:sz w:val="32"/>
           <w:szCs w:val="32"/>
         </w:rPr>
-      </w:pPr>
-      <w:bookmarkStart w:id="0" w:name="_GoBack"/>
-      <w:bookmarkEnd w:id="0"/>
-    </w:p>
-    <w:p>
-      <w:pPr>
-        <w:rPr>
-          <w:rFonts w:asciiTheme="majorHAnsi" w:eastAsiaTheme="majorEastAsia" w:hAnsiTheme="majorHAnsi" w:cstheme="majorBidi"/>
-          <w:color w:val="2F5496" w:themeColor="accent1" w:themeShade="BF"/>
-          <w:sz w:val="32"/>
-          <w:szCs w:val="32"/>
-        </w:rPr>
-      </w:pPr>
-      <w:r>
-        <w:rPr>
-          <w:noProof/>
-        </w:rPr>
         <w:drawing>
-          <wp:inline distT="0" distB="0" distL="0" distR="0" wp14:anchorId="1229A434" wp14:editId="0035476C">
-            <wp:extent cx="5400040" cy="1458595"/>
-            <wp:effectExtent l="0" t="0" r="0" b="8255"/>
-            <wp:docPr id="7" name="Imagen 7"/>
+          <wp:inline distT="0" distB="0" distL="0" distR="0">
+            <wp:extent cx="5400675" cy="1714500"/>
+            <wp:effectExtent l="0" t="0" r="9525" b="0"/>
+            <wp:docPr id="1" name="Imagen 1"/>
             <wp:cNvGraphicFramePr>
               <a:graphicFrameLocks xmlns:a="http://schemas.openxmlformats.org/drawingml/2006/main" noChangeAspect="1"/>
             </wp:cNvGraphicFramePr>
@@ -461,23 +461,36 @@
               <a:graphicData uri="http://schemas.openxmlformats.org/drawingml/2006/picture">
                 <pic:pic xmlns:pic="http://schemas.openxmlformats.org/drawingml/2006/picture">
                   <pic:nvPicPr>
-                    <pic:cNvPr id="1" name=""/>
-                    <pic:cNvPicPr/>
+                    <pic:cNvPr id="0" name="Picture 1"/>
+                    <pic:cNvPicPr>
+                      <a:picLocks noChangeAspect="1" noChangeArrowheads="1"/>
+                    </pic:cNvPicPr>
                   </pic:nvPicPr>
                   <pic:blipFill>
-                    <a:blip r:embed="rId11"/>
+                    <a:blip r:embed="rId11">
+                      <a:extLst>
+                        <a:ext uri="{28A0092B-C50C-407E-A947-70E740481C1C}">
+                          <a14:useLocalDpi xmlns:a14="http://schemas.microsoft.com/office/drawing/2010/main" val="0"/>
+                        </a:ext>
+                      </a:extLst>
+                    </a:blip>
+                    <a:srcRect/>
                     <a:stretch>
                       <a:fillRect/>
                     </a:stretch>
                   </pic:blipFill>
-                  <pic:spPr>
+                  <pic:spPr bwMode="auto">
                     <a:xfrm>
                       <a:off x="0" y="0"/>
-                      <a:ext cx="5400040" cy="1458595"/>
+                      <a:ext cx="5400675" cy="1714500"/>
                     </a:xfrm>
                     <a:prstGeom prst="rect">
                       <a:avLst/>
                     </a:prstGeom>
+                    <a:noFill/>
+                    <a:ln>
+                      <a:noFill/>
+                    </a:ln>
                   </pic:spPr>
                 </pic:pic>
               </a:graphicData>
@@ -488,15 +501,33 @@
     </w:p>
     <w:p>
       <w:pPr>
-        <w:rPr>
-          <w:rFonts w:asciiTheme="majorHAnsi" w:eastAsiaTheme="majorEastAsia" w:hAnsiTheme="majorHAnsi" w:cstheme="majorBidi"/>
-          <w:color w:val="2F5496" w:themeColor="accent1" w:themeShade="BF"/>
-          <w:sz w:val="32"/>
-          <w:szCs w:val="32"/>
-        </w:rPr>
-      </w:pPr>
-      <w:r>
-        <w:br w:type="page"/>
+        <w:jc w:val="center"/>
+        <w:rPr>
+          <w:u w:val="single"/>
+        </w:rPr>
+      </w:pPr>
+      <w:r>
+        <w:rPr>
+          <w:u w:val="single"/>
+        </w:rPr>
+        <w:t>El resto dan un error con mensaje genérico.</w:t>
+      </w:r>
+    </w:p>
+    <w:p>
+      <w:pPr>
+        <w:jc w:val="both"/>
+      </w:pPr>
+      <w:r>
+        <w:rPr>
+          <w:b/>
+        </w:rPr>
+        <w:t>NOTA</w:t>
+      </w:r>
+      <w:r>
+        <w:t xml:space="preserve">: </w:t>
+      </w:r>
+      <w:r>
+        <w:t>En todos los casos 46XX y 51XX se comprobará la caducidad de la tarjeta, siguiendo las condiciones lógicas de caducidad (meses entre 1 y 12). El año máximo valido es el 2030.</w:t>
       </w:r>
     </w:p>
     <w:p>
@@ -563,7 +594,33 @@
         <w:t>,</w:t>
       </w:r>
       <w:r>
-        <w:t xml:space="preserve"> pasando 2 variables a la vista asociada.</w:t>
+        <w:t xml:space="preserve"> pasando 2 variables a la vista asociada</w:t>
+      </w:r>
+      <w:r>
+        <w:t xml:space="preserve"> (Los argumentos son el </w:t>
+      </w:r>
+      <w:r>
+        <w:rPr>
+          <w:b/>
+        </w:rPr>
+        <w:t>Nick</w:t>
+      </w:r>
+      <w:r>
+        <w:t xml:space="preserve"> y el </w:t>
+      </w:r>
+      <w:proofErr w:type="spellStart"/>
+      <w:r>
+        <w:rPr>
+          <w:b/>
+        </w:rPr>
+        <w:t>idPedido</w:t>
+      </w:r>
+      <w:proofErr w:type="spellEnd"/>
+      <w:r>
+        <w:t>)</w:t>
+      </w:r>
+      <w:r>
+        <w:t>.</w:t>
       </w:r>
       <w:r>
         <w:t xml:space="preserve"> </w:t>
@@ -754,15 +811,10 @@
         <w:jc w:val="both"/>
       </w:pPr>
       <w:r>
-        <w:t xml:space="preserve">Al hacer </w:t>
-      </w:r>
-      <w:proofErr w:type="gramStart"/>
-      <w:r>
-        <w:t>click</w:t>
-      </w:r>
-      <w:proofErr w:type="gramEnd"/>
-      <w:r>
-        <w:t xml:space="preserve"> al botón de pagar se redirigirá a la pasarela de pago</w:t>
+        <w:t xml:space="preserve">Al </w:t>
+      </w:r>
+      <w:r>
+        <w:t>pagar se redirigirá a la pasarela de pago</w:t>
       </w:r>
       <w:r>
         <w:t>, donde</w:t>
@@ -776,6 +828,12 @@
       <w:r>
         <w:t>con todos los datos.</w:t>
       </w:r>
+      <w:r>
+        <w:t xml:space="preserve"> </w:t>
+      </w:r>
+      <w:r>
+        <w:t>Los números que aparecen son los caracteres de la validación básica.</w:t>
+      </w:r>
     </w:p>
     <w:p>
       <w:pPr>
@@ -786,10 +844,10 @@
           <w:noProof/>
         </w:rPr>
         <w:drawing>
-          <wp:inline distT="0" distB="0" distL="0" distR="0" wp14:anchorId="01B6E2D4" wp14:editId="7467F69F">
-            <wp:extent cx="4873493" cy="2258170"/>
-            <wp:effectExtent l="0" t="0" r="3810" b="8890"/>
-            <wp:docPr id="1" name="Imagen 1"/>
+          <wp:inline distT="0" distB="0" distL="0" distR="0">
+            <wp:extent cx="4876800" cy="2257425"/>
+            <wp:effectExtent l="0" t="0" r="0" b="9525"/>
+            <wp:docPr id="18" name="Imagen 18"/>
             <wp:cNvGraphicFramePr>
               <a:graphicFrameLocks xmlns:a="http://schemas.openxmlformats.org/drawingml/2006/main" noChangeAspect="1"/>
             </wp:cNvGraphicFramePr>
@@ -797,23 +855,36 @@
               <a:graphicData uri="http://schemas.openxmlformats.org/drawingml/2006/picture">
                 <pic:pic xmlns:pic="http://schemas.openxmlformats.org/drawingml/2006/picture">
                   <pic:nvPicPr>
-                    <pic:cNvPr id="1" name=""/>
-                    <pic:cNvPicPr/>
+                    <pic:cNvPr id="0" name="Picture 8"/>
+                    <pic:cNvPicPr>
+                      <a:picLocks noChangeAspect="1" noChangeArrowheads="1"/>
+                    </pic:cNvPicPr>
                   </pic:nvPicPr>
                   <pic:blipFill>
-                    <a:blip r:embed="rId14"/>
+                    <a:blip r:embed="rId14">
+                      <a:extLst>
+                        <a:ext uri="{28A0092B-C50C-407E-A947-70E740481C1C}">
+                          <a14:useLocalDpi xmlns:a14="http://schemas.microsoft.com/office/drawing/2010/main" val="0"/>
+                        </a:ext>
+                      </a:extLst>
+                    </a:blip>
+                    <a:srcRect/>
                     <a:stretch>
                       <a:fillRect/>
                     </a:stretch>
                   </pic:blipFill>
-                  <pic:spPr>
+                  <pic:spPr bwMode="auto">
                     <a:xfrm>
                       <a:off x="0" y="0"/>
-                      <a:ext cx="4933256" cy="2285862"/>
+                      <a:ext cx="4876800" cy="2257425"/>
                     </a:xfrm>
                     <a:prstGeom prst="rect">
                       <a:avLst/>
                     </a:prstGeom>
+                    <a:noFill/>
+                    <a:ln>
+                      <a:noFill/>
+                    </a:ln>
                   </pic:spPr>
                 </pic:pic>
               </a:graphicData>
@@ -831,7 +902,22 @@
         <w:t>Tras proceder al pago s</w:t>
       </w:r>
       <w:r>
-        <w:t>e mostrará un mensaje informativo de éxito o de error</w:t>
+        <w:t xml:space="preserve">e </w:t>
+      </w:r>
+      <w:r>
+        <w:t xml:space="preserve">realizará la simulación de la tarjeta tal y como se explica en el </w:t>
+      </w:r>
+      <w:r>
+        <w:rPr>
+          <w:u w:val="single"/>
+        </w:rPr>
+        <w:t>paso 3 de los pasos previos</w:t>
+      </w:r>
+      <w:r>
+        <w:t xml:space="preserve">, Tras ello, </w:t>
+      </w:r>
+      <w:r>
+        <w:t>mostrará un mensaje informativo de éxito o de error</w:t>
       </w:r>
       <w:r>
         <w:t xml:space="preserve"> a</w:t>
@@ -847,6 +933,12 @@
       </w:r>
       <w:r>
         <w:t xml:space="preserve"> configurado durante el registro</w:t>
+      </w:r>
+      <w:r>
+        <w:t>.</w:t>
+      </w:r>
+      <w:r>
+        <w:t xml:space="preserve"> Si falla la validación básica no se realizará ninguna redirección.</w:t>
       </w:r>
     </w:p>
     <w:p>
@@ -995,11 +1087,6 @@
     </w:p>
     <w:p>
       <w:pPr>
-        <w:jc w:val="both"/>
-      </w:pPr>
-    </w:p>
-    <w:p>
-      <w:pPr>
         <w:jc w:val="center"/>
       </w:pPr>
       <w:r>
@@ -1048,35 +1135,21 @@
         <w:jc w:val="both"/>
       </w:pPr>
       <w:r>
-        <w:t xml:space="preserve">Por último, al llamar al método </w:t>
-      </w:r>
-      <w:proofErr w:type="spellStart"/>
-      <w:r>
-        <w:rPr>
-          <w:b/>
-        </w:rPr>
-        <w:t>ValidateResponse</w:t>
-      </w:r>
-      <w:proofErr w:type="spellEnd"/>
-      <w:r>
-        <w:t xml:space="preserve"> obtendremos un array de 4 campos, como el que se reflejan a continuación. En caso de que la validación sea errónea se devolverá false</w:t>
-      </w:r>
-      <w:r>
-        <w:t>.</w:t>
-      </w:r>
-    </w:p>
-    <w:p>
-      <w:pPr>
-        <w:jc w:val="center"/>
-      </w:pPr>
-      <w:r>
         <w:rPr>
           <w:noProof/>
         </w:rPr>
         <w:drawing>
-          <wp:inline distT="0" distB="0" distL="0" distR="0" wp14:anchorId="44525BEC" wp14:editId="4300789C">
+          <wp:anchor distT="0" distB="0" distL="114300" distR="114300" simplePos="0" relativeHeight="251658240" behindDoc="0" locked="0" layoutInCell="1" allowOverlap="1" wp14:anchorId="44525BEC">
+            <wp:simplePos x="0" y="0"/>
+            <wp:positionH relativeFrom="column">
+              <wp:posOffset>139065</wp:posOffset>
+            </wp:positionH>
+            <wp:positionV relativeFrom="paragraph">
+              <wp:posOffset>448310</wp:posOffset>
+            </wp:positionV>
             <wp:extent cx="2343150" cy="1038225"/>
             <wp:effectExtent l="0" t="0" r="0" b="9525"/>
+            <wp:wrapNone/>
             <wp:docPr id="11" name="Imagen 11"/>
             <wp:cNvGraphicFramePr>
               <a:graphicFrameLocks xmlns:a="http://schemas.openxmlformats.org/drawingml/2006/main" noChangeAspect="1"/>
@@ -1089,7 +1162,13 @@
                     <pic:cNvPicPr/>
                   </pic:nvPicPr>
                   <pic:blipFill>
-                    <a:blip r:embed="rId17"/>
+                    <a:blip r:embed="rId17">
+                      <a:extLst>
+                        <a:ext uri="{28A0092B-C50C-407E-A947-70E740481C1C}">
+                          <a14:useLocalDpi xmlns:a14="http://schemas.microsoft.com/office/drawing/2010/main" val="0"/>
+                        </a:ext>
+                      </a:extLst>
+                    </a:blip>
                     <a:stretch>
                       <a:fillRect/>
                     </a:stretch>
@@ -1106,16 +1185,339 @@
                 </pic:pic>
               </a:graphicData>
             </a:graphic>
+            <wp14:sizeRelH relativeFrom="page">
+              <wp14:pctWidth>0</wp14:pctWidth>
+            </wp14:sizeRelH>
+            <wp14:sizeRelV relativeFrom="page">
+              <wp14:pctHeight>0</wp14:pctHeight>
+            </wp14:sizeRelV>
+          </wp:anchor>
+        </w:drawing>
+      </w:r>
+      <w:r>
+        <w:t xml:space="preserve">Por último, al llamar al método </w:t>
+      </w:r>
+      <w:proofErr w:type="spellStart"/>
+      <w:r>
+        <w:rPr>
+          <w:b/>
+        </w:rPr>
+        <w:t>ValidateResponse</w:t>
+      </w:r>
+      <w:proofErr w:type="spellEnd"/>
+      <w:r>
+        <w:t xml:space="preserve"> obtendremos un array de 4 campos, como el que se reflejan a continuación. En caso de que la validación sea errónea se devolverá false</w:t>
+      </w:r>
+      <w:r>
+        <w:t>.</w:t>
+      </w:r>
+    </w:p>
+    <w:p>
+      <w:pPr>
+        <w:jc w:val="center"/>
+      </w:pPr>
+      <w:r>
+        <w:rPr>
+          <w:noProof/>
+        </w:rPr>
+        <w:drawing>
+          <wp:anchor distT="0" distB="0" distL="114300" distR="114300" simplePos="0" relativeHeight="251659264" behindDoc="0" locked="0" layoutInCell="1" allowOverlap="1" wp14:anchorId="27D7BC24">
+            <wp:simplePos x="0" y="0"/>
+            <wp:positionH relativeFrom="column">
+              <wp:posOffset>2577465</wp:posOffset>
+            </wp:positionH>
+            <wp:positionV relativeFrom="paragraph">
+              <wp:posOffset>-2540</wp:posOffset>
+            </wp:positionV>
+            <wp:extent cx="1381125" cy="952500"/>
+            <wp:effectExtent l="0" t="0" r="9525" b="0"/>
+            <wp:wrapNone/>
+            <wp:docPr id="3" name="Imagen 3"/>
+            <wp:cNvGraphicFramePr>
+              <a:graphicFrameLocks xmlns:a="http://schemas.openxmlformats.org/drawingml/2006/main" noChangeAspect="1"/>
+            </wp:cNvGraphicFramePr>
+            <a:graphic xmlns:a="http://schemas.openxmlformats.org/drawingml/2006/main">
+              <a:graphicData uri="http://schemas.openxmlformats.org/drawingml/2006/picture">
+                <pic:pic xmlns:pic="http://schemas.openxmlformats.org/drawingml/2006/picture">
+                  <pic:nvPicPr>
+                    <pic:cNvPr id="1" name=""/>
+                    <pic:cNvPicPr/>
+                  </pic:nvPicPr>
+                  <pic:blipFill>
+                    <a:blip r:embed="rId18">
+                      <a:extLst>
+                        <a:ext uri="{28A0092B-C50C-407E-A947-70E740481C1C}">
+                          <a14:useLocalDpi xmlns:a14="http://schemas.microsoft.com/office/drawing/2010/main" val="0"/>
+                        </a:ext>
+                      </a:extLst>
+                    </a:blip>
+                    <a:stretch>
+                      <a:fillRect/>
+                    </a:stretch>
+                  </pic:blipFill>
+                  <pic:spPr>
+                    <a:xfrm>
+                      <a:off x="0" y="0"/>
+                      <a:ext cx="1381125" cy="952500"/>
+                    </a:xfrm>
+                    <a:prstGeom prst="rect">
+                      <a:avLst/>
+                    </a:prstGeom>
+                  </pic:spPr>
+                </pic:pic>
+              </a:graphicData>
+            </a:graphic>
+            <wp14:sizeRelH relativeFrom="page">
+              <wp14:pctWidth>0</wp14:pctWidth>
+            </wp14:sizeRelH>
+            <wp14:sizeRelV relativeFrom="page">
+              <wp14:pctHeight>0</wp14:pctHeight>
+            </wp14:sizeRelV>
+          </wp:anchor>
+        </w:drawing>
+      </w:r>
+    </w:p>
+    <w:p>
+      <w:pPr>
+        <w:jc w:val="center"/>
+      </w:pPr>
+      <w:r>
+        <w:rPr>
+          <w:noProof/>
+        </w:rPr>
+        <mc:AlternateContent>
+          <mc:Choice Requires="wps">
+            <w:drawing>
+              <wp:anchor distT="45720" distB="45720" distL="114300" distR="114300" simplePos="0" relativeHeight="251661312" behindDoc="0" locked="0" layoutInCell="1" allowOverlap="1">
+                <wp:simplePos x="0" y="0"/>
+                <wp:positionH relativeFrom="column">
+                  <wp:posOffset>3968115</wp:posOffset>
+                </wp:positionH>
+                <wp:positionV relativeFrom="paragraph">
+                  <wp:posOffset>6985</wp:posOffset>
+                </wp:positionV>
+                <wp:extent cx="1343025" cy="247650"/>
+                <wp:effectExtent l="0" t="0" r="28575" b="19050"/>
+                <wp:wrapSquare wrapText="bothSides"/>
+                <wp:docPr id="217" name="Cuadro de texto 2"/>
+                <wp:cNvGraphicFramePr>
+                  <a:graphicFrameLocks xmlns:a="http://schemas.openxmlformats.org/drawingml/2006/main"/>
+                </wp:cNvGraphicFramePr>
+                <a:graphic xmlns:a="http://schemas.openxmlformats.org/drawingml/2006/main">
+                  <a:graphicData uri="http://schemas.microsoft.com/office/word/2010/wordprocessingShape">
+                    <wps:wsp>
+                      <wps:cNvSpPr txBox="1">
+                        <a:spLocks noChangeArrowheads="1"/>
+                      </wps:cNvSpPr>
+                      <wps:spPr bwMode="auto">
+                        <a:xfrm>
+                          <a:off x="0" y="0"/>
+                          <a:ext cx="1343025" cy="247650"/>
+                        </a:xfrm>
+                        <a:prstGeom prst="rect">
+                          <a:avLst/>
+                        </a:prstGeom>
+                        <a:solidFill>
+                          <a:srgbClr val="FFFFFF"/>
+                        </a:solidFill>
+                        <a:ln w="9525">
+                          <a:solidFill>
+                            <a:srgbClr val="000000"/>
+                          </a:solidFill>
+                          <a:miter lim="800000"/>
+                          <a:headEnd/>
+                          <a:tailEnd/>
+                        </a:ln>
+                      </wps:spPr>
+                      <wps:txbx>
+                        <w:txbxContent>
+                          <w:p>
+                            <w:r>
+                              <w:t xml:space="preserve">&lt;- </w:t>
+                            </w:r>
+                            <w:r>
+                              <w:t>Estados posibles</w:t>
+                            </w:r>
+                          </w:p>
+                          <w:p/>
+                        </w:txbxContent>
+                      </wps:txbx>
+                      <wps:bodyPr rot="0" vert="horz" wrap="square" lIns="91440" tIns="45720" rIns="91440" bIns="45720" anchor="t" anchorCtr="0">
+                        <a:noAutofit/>
+                      </wps:bodyPr>
+                    </wps:wsp>
+                  </a:graphicData>
+                </a:graphic>
+                <wp14:sizeRelH relativeFrom="margin">
+                  <wp14:pctWidth>0</wp14:pctWidth>
+                </wp14:sizeRelH>
+                <wp14:sizeRelV relativeFrom="margin">
+                  <wp14:pctHeight>0</wp14:pctHeight>
+                </wp14:sizeRelV>
+              </wp:anchor>
+            </w:drawing>
+          </mc:Choice>
+          <mc:Fallback>
+            <w:pict>
+              <v:shapetype id="_x0000_t202" coordsize="21600,21600" o:spt="202" path="m,l,21600r21600,l21600,xe">
+                <v:stroke joinstyle="miter"/>
+                <v:path gradientshapeok="t" o:connecttype="rect"/>
+              </v:shapetype>
+              <v:shape id="Cuadro de texto 2" o:spid="_x0000_s1026" type="#_x0000_t202" style="position:absolute;left:0;text-align:left;margin-left:312.45pt;margin-top:.55pt;width:105.75pt;height:19.5pt;z-index:251661312;visibility:visible;mso-wrap-style:square;mso-width-percent:0;mso-height-percent:0;mso-wrap-distance-left:9pt;mso-wrap-distance-top:3.6pt;mso-wrap-distance-right:9pt;mso-wrap-distance-bottom:3.6pt;mso-position-horizontal:absolute;mso-position-horizontal-relative:text;mso-position-vertical:absolute;mso-position-vertical-relative:text;mso-width-percent:0;mso-height-percent:0;mso-width-relative:margin;mso-height-relative:margin;v-text-anchor:top" o:gfxdata="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">
+                <v:textbox>
+                  <w:txbxContent>
+                    <w:p>
+                      <w:r>
+                        <w:t xml:space="preserve">&lt;- </w:t>
+                      </w:r>
+                      <w:r>
+                        <w:t>Estados posibles</w:t>
+                      </w:r>
+                    </w:p>
+                    <w:p/>
+                  </w:txbxContent>
+                </v:textbox>
+                <w10:wrap type="square"/>
+              </v:shape>
+            </w:pict>
+          </mc:Fallback>
+        </mc:AlternateContent>
+      </w:r>
+    </w:p>
+    <w:p>
+      <w:pPr>
+        <w:jc w:val="center"/>
+      </w:pPr>
+    </w:p>
+    <w:p>
+      <w:pPr>
+        <w:jc w:val="center"/>
+      </w:pPr>
+      <w:bookmarkStart w:id="0" w:name="_GoBack"/>
+      <w:bookmarkEnd w:id="0"/>
+    </w:p>
+    <w:p>
+      <w:pPr>
+        <w:jc w:val="both"/>
+      </w:pPr>
+      <w:r>
+        <w:t xml:space="preserve">Para evitar el error </w:t>
+      </w:r>
+      <w:r>
+        <w:rPr>
+          <w:b/>
+        </w:rPr>
+        <w:t xml:space="preserve">419 </w:t>
+      </w:r>
+      <w:r>
+        <w:t xml:space="preserve">debido a la verificación </w:t>
+      </w:r>
+      <w:proofErr w:type="spellStart"/>
+      <w:r>
+        <w:rPr>
+          <w:b/>
+        </w:rPr>
+        <w:t>csrf</w:t>
+      </w:r>
+      <w:proofErr w:type="spellEnd"/>
+      <w:r>
+        <w:t xml:space="preserve"> hay que indicar al middleware que no realice dicha verificación en la ruta </w:t>
+      </w:r>
+      <w:proofErr w:type="spellStart"/>
+      <w:r>
+        <w:rPr>
+          <w:b/>
+        </w:rPr>
+        <w:t>endpoint</w:t>
+      </w:r>
+      <w:proofErr w:type="spellEnd"/>
+      <w:r>
+        <w:t xml:space="preserve">. Para ello hay que poner como excepción la misma cadena que se encuentra en el fichero </w:t>
+      </w:r>
+      <w:proofErr w:type="spellStart"/>
+      <w:r>
+        <w:rPr>
+          <w:b/>
+        </w:rPr>
+        <w:t>routes</w:t>
+      </w:r>
+      <w:proofErr w:type="spellEnd"/>
+      <w:r>
+        <w:rPr>
+          <w:b/>
+        </w:rPr>
+        <w:t>/</w:t>
+      </w:r>
+      <w:proofErr w:type="spellStart"/>
+      <w:r>
+        <w:rPr>
+          <w:b/>
+        </w:rPr>
+        <w:t>web.php</w:t>
+      </w:r>
+      <w:proofErr w:type="spellEnd"/>
+      <w:r>
+        <w:t xml:space="preserve">. A continuación, un ejemplo: </w:t>
+      </w:r>
+    </w:p>
+    <w:p>
+      <w:pPr>
+        <w:jc w:val="center"/>
+      </w:pPr>
+      <w:r>
+        <w:rPr>
+          <w:noProof/>
+        </w:rPr>
+        <w:drawing>
+          <wp:inline distT="0" distB="0" distL="0" distR="0">
+            <wp:extent cx="5029200" cy="1857375"/>
+            <wp:effectExtent l="0" t="0" r="0" b="9525"/>
+            <wp:docPr id="10" name="Imagen 10"/>
+            <wp:cNvGraphicFramePr>
+              <a:graphicFrameLocks xmlns:a="http://schemas.openxmlformats.org/drawingml/2006/main" noChangeAspect="1"/>
+            </wp:cNvGraphicFramePr>
+            <a:graphic xmlns:a="http://schemas.openxmlformats.org/drawingml/2006/main">
+              <a:graphicData uri="http://schemas.openxmlformats.org/drawingml/2006/picture">
+                <pic:pic xmlns:pic="http://schemas.openxmlformats.org/drawingml/2006/picture">
+                  <pic:nvPicPr>
+                    <pic:cNvPr id="0" name="Picture 3"/>
+                    <pic:cNvPicPr>
+                      <a:picLocks noChangeAspect="1" noChangeArrowheads="1"/>
+                    </pic:cNvPicPr>
+                  </pic:nvPicPr>
+                  <pic:blipFill>
+                    <a:blip r:embed="rId19">
+                      <a:extLst>
+                        <a:ext uri="{28A0092B-C50C-407E-A947-70E740481C1C}">
+                          <a14:useLocalDpi xmlns:a14="http://schemas.microsoft.com/office/drawing/2010/main" val="0"/>
+                        </a:ext>
+                      </a:extLst>
+                    </a:blip>
+                    <a:srcRect/>
+                    <a:stretch>
+                      <a:fillRect/>
+                    </a:stretch>
+                  </pic:blipFill>
+                  <pic:spPr bwMode="auto">
+                    <a:xfrm>
+                      <a:off x="0" y="0"/>
+                      <a:ext cx="5029200" cy="1857375"/>
+                    </a:xfrm>
+                    <a:prstGeom prst="rect">
+                      <a:avLst/>
+                    </a:prstGeom>
+                    <a:noFill/>
+                    <a:ln>
+                      <a:noFill/>
+                    </a:ln>
+                  </pic:spPr>
+                </pic:pic>
+              </a:graphicData>
+            </a:graphic>
           </wp:inline>
         </w:drawing>
       </w:r>
     </w:p>
-    <w:p>
-      <w:pPr>
-        <w:jc w:val="center"/>
-      </w:pPr>
-    </w:p>
-    <w:p/>
     <w:sectPr>
       <w:pgSz w:w="11906" w:h="16838"/>
       <w:pgMar w:top="1417" w:right="1701" w:bottom="1417" w:left="1701" w:header="708" w:footer="708" w:gutter="0"/>
@@ -1911,7 +2313,7 @@
 </file>
 
 <file path=customXml/itemProps1.xml><?xml version="1.0" encoding="utf-8"?>
-<ds:datastoreItem xmlns:ds="http://schemas.openxmlformats.org/officeDocument/2006/customXml" ds:itemID="{166D9AC9-E5F0-4D12-94F3-C4F9DF126D50}">
+<ds:datastoreItem xmlns:ds="http://schemas.openxmlformats.org/officeDocument/2006/customXml" ds:itemID="{7A31FBF9-89C6-4525-B535-1BCE52621D40}">
   <ds:schemaRefs>
     <ds:schemaRef ds:uri="http://schemas.openxmlformats.org/officeDocument/2006/bibliography"/>
   </ds:schemaRefs>

</xml_diff>